<commit_message>
Added examples for API 21.7, 21.8, 21.9, 21.10
</commit_message>
<xml_diff>
--- a/Examples/Data/Golds/ReportingEngine.JsonDataString Gold.docx
+++ b/Examples/Data/Golds/ReportingEngine.JsonDataString Gold.docx
@@ -1,7 +1,7 @@
 
 <file path=word/document.xml><?xml version="1.0" encoding="utf-8"?>
 <w:document xmlns:wpc="http://schemas.microsoft.com/office/word/2010/wordprocessingCanvas" xmlns:cx="http://schemas.microsoft.com/office/drawing/2014/chartex" xmlns:cx1="http://schemas.microsoft.com/office/drawing/2015/9/8/chartex" xmlns:cx2="http://schemas.microsoft.com/office/drawing/2015/10/21/chartex" xmlns:cx3="http://schemas.microsoft.com/office/drawing/2016/5/9/chartex" xmlns:cx4="http://schemas.microsoft.com/office/drawing/2016/5/10/chartex" xmlns:cx5="http://schemas.microsoft.com/office/drawing/2016/5/11/chartex" xmlns:mc="http://schemas.openxmlformats.org/markup-compatibility/2006" xmlns:o="urn:schemas-microsoft-com:office:office" xmlns:r="http://schemas.openxmlformats.org/officeDocument/2006/relationships" xmlns:m="http://schemas.openxmlformats.org/officeDocument/2006/math" xmlns:v="urn:schemas-microsoft-com:vml" xmlns:wp14="http://schemas.microsoft.com/office/word/2010/wordprocessingDrawing" xmlns:wp="http://schemas.openxmlformats.org/drawingml/2006/wordprocessingDrawing" xmlns:w10="urn:schemas-microsoft-com:office:word" xmlns:w="http://schemas.openxmlformats.org/wordprocessingml/2006/main" xmlns:w14="http://schemas.microsoft.com/office/word/2010/wordml" xmlns:w15="http://schemas.microsoft.com/office/word/2012/wordml" xmlns:wne="http://schemas.microsoft.com/office/word/2006/wordml" xmlns:wpg="http://schemas.microsoft.com/office/word/2010/wordprocessingGroup" xmlns:wpi="http://schemas.microsoft.com/office/word/2010/wordprocessingInk" xmlns:wps="http://schemas.microsoft.com/office/word/2010/wordprocessingShape" mc:Ignorable="w14 w15 wp14">
-  <!-- Generated by Aspose.Words for .NET 20.7.0 -->
+  <!-- Generated by Aspose.Words for .NET 21.8.0 -->
   <w:body>
     <w:p>
       <w:pPr>
@@ -350,7 +350,7 @@
         <w:rPr>
           <w:lang w:val="en-US"/>
         </w:rPr>
-        <w:t>03/02/2015 00:00:00</w:t>
+        <w:t>06/28/2018 03:00:00</w:t>
       </w:r>
       <w:r>
         <w:rPr>

</xml_diff>

<commit_message>
Updated data for example
</commit_message>
<xml_diff>
--- a/Examples/Data/Golds/ReportingEngine.JsonDataString Gold.docx
+++ b/Examples/Data/Golds/ReportingEngine.JsonDataString Gold.docx
@@ -1,7 +1,6 @@
 
 <file path=word/document.xml><?xml version="1.0" encoding="utf-8"?>
-<w:document xmlns:wpc="http://schemas.microsoft.com/office/word/2010/wordprocessingCanvas" xmlns:cx="http://schemas.microsoft.com/office/drawing/2014/chartex" xmlns:cx1="http://schemas.microsoft.com/office/drawing/2015/9/8/chartex" xmlns:cx2="http://schemas.microsoft.com/office/drawing/2015/10/21/chartex" xmlns:cx3="http://schemas.microsoft.com/office/drawing/2016/5/9/chartex" xmlns:cx4="http://schemas.microsoft.com/office/drawing/2016/5/10/chartex" xmlns:cx5="http://schemas.microsoft.com/office/drawing/2016/5/11/chartex" xmlns:mc="http://schemas.openxmlformats.org/markup-compatibility/2006" xmlns:o="urn:schemas-microsoft-com:office:office" xmlns:r="http://schemas.openxmlformats.org/officeDocument/2006/relationships" xmlns:m="http://schemas.openxmlformats.org/officeDocument/2006/math" xmlns:v="urn:schemas-microsoft-com:vml" xmlns:wp14="http://schemas.microsoft.com/office/word/2010/wordprocessingDrawing" xmlns:wp="http://schemas.openxmlformats.org/drawingml/2006/wordprocessingDrawing" xmlns:w10="urn:schemas-microsoft-com:office:word" xmlns:w="http://schemas.openxmlformats.org/wordprocessingml/2006/main" xmlns:w14="http://schemas.microsoft.com/office/word/2010/wordml" xmlns:w15="http://schemas.microsoft.com/office/word/2012/wordml" xmlns:wne="http://schemas.microsoft.com/office/word/2006/wordml" xmlns:wpg="http://schemas.microsoft.com/office/word/2010/wordprocessingGroup" xmlns:wpi="http://schemas.microsoft.com/office/word/2010/wordprocessingInk" xmlns:wps="http://schemas.microsoft.com/office/word/2010/wordprocessingShape" mc:Ignorable="w14 w15 wp14">
-  <!-- Generated by Aspose.Words for .NET 21.8.0 -->
+<w:document xmlns:wpc="http://schemas.microsoft.com/office/word/2010/wordprocessingCanvas" xmlns:cx="http://schemas.microsoft.com/office/drawing/2014/chartex" xmlns:cx1="http://schemas.microsoft.com/office/drawing/2015/9/8/chartex" xmlns:cx2="http://schemas.microsoft.com/office/drawing/2015/10/21/chartex" xmlns:cx3="http://schemas.microsoft.com/office/drawing/2016/5/9/chartex" xmlns:cx4="http://schemas.microsoft.com/office/drawing/2016/5/10/chartex" xmlns:cx5="http://schemas.microsoft.com/office/drawing/2016/5/11/chartex" xmlns:cx6="http://schemas.microsoft.com/office/drawing/2016/5/12/chartex" xmlns:cx7="http://schemas.microsoft.com/office/drawing/2016/5/13/chartex" xmlns:cx8="http://schemas.microsoft.com/office/drawing/2016/5/14/chartex" xmlns:mc="http://schemas.openxmlformats.org/markup-compatibility/2006" xmlns:aink="http://schemas.microsoft.com/office/drawing/2016/ink" xmlns:am3d="http://schemas.microsoft.com/office/drawing/2017/model3d" xmlns:o="urn:schemas-microsoft-com:office:office" xmlns:r="http://schemas.openxmlformats.org/officeDocument/2006/relationships" xmlns:m="http://schemas.openxmlformats.org/officeDocument/2006/math" xmlns:v="urn:schemas-microsoft-com:vml" xmlns:wp14="http://schemas.microsoft.com/office/word/2010/wordprocessingDrawing" xmlns:wp="http://schemas.openxmlformats.org/drawingml/2006/wordprocessingDrawing" xmlns:w10="urn:schemas-microsoft-com:office:word" xmlns:w="http://schemas.openxmlformats.org/wordprocessingml/2006/main" xmlns:w14="http://schemas.microsoft.com/office/word/2010/wordml" xmlns:w15="http://schemas.microsoft.com/office/word/2012/wordml" xmlns:w16cex="http://schemas.microsoft.com/office/word/2018/wordml/cex" xmlns:w16cid="http://schemas.microsoft.com/office/word/2016/wordml/cid" xmlns:w16="http://schemas.microsoft.com/office/word/2018/wordml" xmlns:w16sdtdh="http://schemas.microsoft.com/office/word/2020/wordml/sdtdatahash" xmlns:w16se="http://schemas.microsoft.com/office/word/2015/wordml/symex" xmlns:wpg="http://schemas.microsoft.com/office/word/2010/wordprocessingGroup" xmlns:wpi="http://schemas.microsoft.com/office/word/2010/wordprocessingInk" xmlns:wne="http://schemas.microsoft.com/office/word/2006/wordml" xmlns:wps="http://schemas.microsoft.com/office/word/2010/wordprocessingShape" mc:Ignorable="w14 w15 w16se w16cid w16 w16cex w16sdtdh wp14">
   <w:body>
     <w:p>
       <w:pPr>
@@ -20,51 +19,33 @@
         <w:rPr>
           <w:lang w:val="en-US"/>
         </w:rPr>
-        <w:t xml:space="preserve">Name: </w:t>
-      </w:r>
-      <w:r>
-        <w:rPr>
-          <w:lang w:val="en-US"/>
-        </w:rPr>
-        <w:t>John Doe</w:t>
-      </w:r>
-    </w:p>
-    <w:p>
-      <w:pPr>
-        <w:rPr>
-          <w:lang w:val="en-US"/>
-        </w:rPr>
-      </w:pPr>
-      <w:r>
-        <w:rPr>
-          <w:lang w:val="en-US"/>
-        </w:rPr>
-        <w:t xml:space="preserve">Age: </w:t>
-      </w:r>
-      <w:r>
-        <w:rPr>
-          <w:lang w:val="en-US"/>
-        </w:rPr>
-        <w:t>30</w:t>
-      </w:r>
-    </w:p>
-    <w:p>
-      <w:pPr>
-        <w:rPr>
-          <w:lang w:val="en-US"/>
-        </w:rPr>
-      </w:pPr>
-      <w:r>
-        <w:rPr>
-          <w:lang w:val="en-US"/>
-        </w:rPr>
-        <w:t xml:space="preserve">Money: </w:t>
-      </w:r>
-      <w:r>
-        <w:rPr>
-          <w:lang w:val="en-US"/>
-        </w:rPr>
-        <w:t>1160.9</w:t>
+        <w:t>Name: John Doe</w:t>
+      </w:r>
+    </w:p>
+    <w:p>
+      <w:pPr>
+        <w:rPr>
+          <w:lang w:val="en-US"/>
+        </w:rPr>
+      </w:pPr>
+      <w:r>
+        <w:rPr>
+          <w:lang w:val="en-US"/>
+        </w:rPr>
+        <w:t>Age: 30</w:t>
+      </w:r>
+    </w:p>
+    <w:p>
+      <w:pPr>
+        <w:rPr>
+          <w:lang w:val="en-US"/>
+        </w:rPr>
+      </w:pPr>
+      <w:r>
+        <w:rPr>
+          <w:lang w:val="en-US"/>
+        </w:rPr>
+        <w:t>Money: 1160.9</w:t>
       </w:r>
     </w:p>
     <w:p>
@@ -80,13 +61,7 @@
         <w:rPr>
           <w:lang w:val="en-US"/>
         </w:rPr>
-        <w:t xml:space="preserve">Date of Birth: </w:t>
-      </w:r>
-      <w:r>
-        <w:rPr>
-          <w:lang w:val="en-US"/>
-        </w:rPr>
-        <w:t>03/02/2015 00:00:00</w:t>
+        <w:t>Date of Birth: 03/02/2015 00:00:00</w:t>
       </w:r>
       <w:r>
         <w:rPr>
@@ -176,51 +151,33 @@
         <w:rPr>
           <w:lang w:val="en-US"/>
         </w:rPr>
-        <w:t xml:space="preserve">Name: </w:t>
-      </w:r>
-      <w:r>
-        <w:rPr>
-          <w:lang w:val="en-US"/>
-        </w:rPr>
-        <w:t>Jane Doe</w:t>
-      </w:r>
-    </w:p>
-    <w:p>
-      <w:pPr>
-        <w:rPr>
-          <w:lang w:val="en-US"/>
-        </w:rPr>
-      </w:pPr>
-      <w:r>
-        <w:rPr>
-          <w:lang w:val="en-US"/>
-        </w:rPr>
-        <w:t xml:space="preserve">Age: </w:t>
-      </w:r>
-      <w:r>
-        <w:rPr>
-          <w:lang w:val="en-US"/>
-        </w:rPr>
-        <w:t>27</w:t>
-      </w:r>
-    </w:p>
-    <w:p>
-      <w:pPr>
-        <w:rPr>
-          <w:lang w:val="en-US"/>
-        </w:rPr>
-      </w:pPr>
-      <w:r>
-        <w:rPr>
-          <w:lang w:val="en-US"/>
-        </w:rPr>
-        <w:t xml:space="preserve">Money: </w:t>
-      </w:r>
-      <w:r>
-        <w:rPr>
-          <w:lang w:val="en-US"/>
-        </w:rPr>
-        <w:t>3010.15</w:t>
+        <w:t>Name: Jane Doe</w:t>
+      </w:r>
+    </w:p>
+    <w:p>
+      <w:pPr>
+        <w:rPr>
+          <w:lang w:val="en-US"/>
+        </w:rPr>
+      </w:pPr>
+      <w:r>
+        <w:rPr>
+          <w:lang w:val="en-US"/>
+        </w:rPr>
+        <w:t>Age: 27</w:t>
+      </w:r>
+    </w:p>
+    <w:p>
+      <w:pPr>
+        <w:rPr>
+          <w:lang w:val="en-US"/>
+        </w:rPr>
+      </w:pPr>
+      <w:r>
+        <w:rPr>
+          <w:lang w:val="en-US"/>
+        </w:rPr>
+        <w:t>Money: 3010.15</w:t>
       </w:r>
     </w:p>
     <w:p>
@@ -236,13 +193,7 @@
         <w:rPr>
           <w:lang w:val="en-US"/>
         </w:rPr>
-        <w:t xml:space="preserve">Date of Birth: </w:t>
-      </w:r>
-      <w:r>
-        <w:rPr>
-          <w:lang w:val="en-US"/>
-        </w:rPr>
-        <w:t>08/03/2018 00:00:00</w:t>
+        <w:t>Date of Birth: 08/03/2018 00:00:00</w:t>
       </w:r>
       <w:r>
         <w:rPr>
@@ -284,51 +235,33 @@
         <w:rPr>
           <w:lang w:val="en-US"/>
         </w:rPr>
-        <w:t xml:space="preserve">Name: </w:t>
-      </w:r>
-      <w:r>
-        <w:rPr>
-          <w:lang w:val="en-US"/>
-        </w:rPr>
-        <w:t>John Smith</w:t>
-      </w:r>
-    </w:p>
-    <w:p>
-      <w:pPr>
-        <w:rPr>
-          <w:lang w:val="en-US"/>
-        </w:rPr>
-      </w:pPr>
-      <w:r>
-        <w:rPr>
-          <w:lang w:val="en-US"/>
-        </w:rPr>
-        <w:t xml:space="preserve">Age: </w:t>
-      </w:r>
-      <w:r>
-        <w:rPr>
-          <w:lang w:val="en-US"/>
-        </w:rPr>
-        <w:t>51</w:t>
-      </w:r>
-    </w:p>
-    <w:p>
-      <w:pPr>
-        <w:rPr>
-          <w:lang w:val="en-US"/>
-        </w:rPr>
-      </w:pPr>
-      <w:r>
-        <w:rPr>
-          <w:lang w:val="en-US"/>
-        </w:rPr>
-        <w:t xml:space="preserve">Money: </w:t>
-      </w:r>
-      <w:r>
-        <w:rPr>
-          <w:lang w:val="en-US"/>
-        </w:rPr>
-        <w:t>60.7</w:t>
+        <w:t>Name: John Smith</w:t>
+      </w:r>
+    </w:p>
+    <w:p>
+      <w:pPr>
+        <w:rPr>
+          <w:lang w:val="en-US"/>
+        </w:rPr>
+      </w:pPr>
+      <w:r>
+        <w:rPr>
+          <w:lang w:val="en-US"/>
+        </w:rPr>
+        <w:t>Age: 51</w:t>
+      </w:r>
+    </w:p>
+    <w:p>
+      <w:pPr>
+        <w:rPr>
+          <w:lang w:val="en-US"/>
+        </w:rPr>
+      </w:pPr>
+      <w:r>
+        <w:rPr>
+          <w:lang w:val="en-US"/>
+        </w:rPr>
+        <w:t>Money: 60.7</w:t>
       </w:r>
     </w:p>
     <w:p>
@@ -350,7 +283,7 @@
         <w:rPr>
           <w:lang w:val="en-US"/>
         </w:rPr>
-        <w:t>06/28/2018 03:00:00</w:t>
+        <w:t>03/02/2015 00:00:00</w:t>
       </w:r>
       <w:r>
         <w:rPr>
@@ -453,38 +386,20 @@
         <w:rPr>
           <w:lang w:val="en-US"/>
         </w:rPr>
-        <w:t xml:space="preserve">Average age: </w:t>
-      </w:r>
-      <w:r>
-        <w:rPr>
-          <w:lang w:val="en-US"/>
-        </w:rPr>
-        <w:t>36</w:t>
-      </w:r>
-    </w:p>
-    <w:p>
-      <w:pPr>
-        <w:rPr>
-          <w:lang w:val="en-US"/>
-        </w:rPr>
-      </w:pPr>
-      <w:r>
-        <w:rPr>
-          <w:lang w:val="en-US"/>
-        </w:rPr>
-        <w:t xml:space="preserve">All persons have </w:t>
-      </w:r>
-      <w:r>
-        <w:rPr>
-          <w:lang w:val="en-US"/>
-        </w:rPr>
-        <w:t>4231.75</w:t>
-      </w:r>
-      <w:r>
-        <w:rPr>
-          <w:lang w:val="en-US"/>
-        </w:rPr>
-        <w:t>$.</w:t>
+        <w:t>Average age: 36</w:t>
+      </w:r>
+    </w:p>
+    <w:p>
+      <w:pPr>
+        <w:rPr>
+          <w:lang w:val="en-US"/>
+        </w:rPr>
+      </w:pPr>
+      <w:r>
+        <w:rPr>
+          <w:lang w:val="en-US"/>
+        </w:rPr>
+        <w:t>All persons have 4231.75$.</w:t>
       </w:r>
     </w:p>
     <w:p>
@@ -505,7 +420,7 @@
 </file>
 
 <file path=word/styles.xml><?xml version="1.0" encoding="utf-8"?>
-<w:styles xmlns:mc="http://schemas.openxmlformats.org/markup-compatibility/2006" xmlns:r="http://schemas.openxmlformats.org/officeDocument/2006/relationships" xmlns:w="http://schemas.openxmlformats.org/wordprocessingml/2006/main" xmlns:w14="http://schemas.microsoft.com/office/word/2010/wordml" xmlns:w15="http://schemas.microsoft.com/office/word/2012/wordml" mc:Ignorable="w14 w15">
+<w:styles xmlns:mc="http://schemas.openxmlformats.org/markup-compatibility/2006" xmlns:r="http://schemas.openxmlformats.org/officeDocument/2006/relationships" xmlns:w="http://schemas.openxmlformats.org/wordprocessingml/2006/main" xmlns:w14="http://schemas.microsoft.com/office/word/2010/wordml" xmlns:w15="http://schemas.microsoft.com/office/word/2012/wordml" xmlns:w16cex="http://schemas.microsoft.com/office/word/2018/wordml/cex" xmlns:w16cid="http://schemas.microsoft.com/office/word/2016/wordml/cid" xmlns:w16="http://schemas.microsoft.com/office/word/2018/wordml" xmlns:w16sdtdh="http://schemas.microsoft.com/office/word/2020/wordml/sdtdatahash" xmlns:w16se="http://schemas.microsoft.com/office/word/2015/wordml/symex" mc:Ignorable="w14 w15 w16se w16cid w16 w16cex w16sdtdh">
   <w:docDefaults>
     <w:rPrDefault>
       <w:rPr>
@@ -521,7 +436,7 @@
       </w:pPr>
     </w:pPrDefault>
   </w:docDefaults>
-  <w:latentStyles w:defLockedState="0" w:defUIPriority="99" w:defSemiHidden="0" w:defUnhideWhenUsed="0" w:defQFormat="0" w:count="371">
+  <w:latentStyles w:defLockedState="0" w:defUIPriority="99" w:defSemiHidden="0" w:defUnhideWhenUsed="0" w:defQFormat="0" w:count="376">
     <w:lsdException w:name="Normal" w:uiPriority="0" w:qFormat="1"/>
     <w:lsdException w:name="heading 1" w:uiPriority="9" w:qFormat="1"/>
     <w:lsdException w:name="heading 2" w:semiHidden="1" w:uiPriority="9" w:unhideWhenUsed="1" w:qFormat="1"/>
@@ -627,7 +542,6 @@
     <w:lsdException w:name="HTML Sample" w:semiHidden="1" w:unhideWhenUsed="1"/>
     <w:lsdException w:name="HTML Typewriter" w:semiHidden="1" w:unhideWhenUsed="1"/>
     <w:lsdException w:name="HTML Variable" w:semiHidden="1" w:unhideWhenUsed="1"/>
-    <w:lsdException w:name="Normal Table" w:semiHidden="1" w:unhideWhenUsed="1"/>
     <w:lsdException w:name="annotation subject" w:semiHidden="1" w:unhideWhenUsed="1"/>
     <w:lsdException w:name="No List" w:semiHidden="1" w:unhideWhenUsed="1"/>
     <w:lsdException w:name="Outline List 1" w:semiHidden="1" w:unhideWhenUsed="1"/>
@@ -670,11 +584,8 @@
     <w:lsdException w:name="Table Contemporary" w:semiHidden="1" w:unhideWhenUsed="1"/>
     <w:lsdException w:name="Table Elegant" w:semiHidden="1" w:unhideWhenUsed="1"/>
     <w:lsdException w:name="Table Professional" w:semiHidden="1" w:unhideWhenUsed="1"/>
-    <w:lsdException w:name="Table Subtle 1" w:semiHidden="1" w:unhideWhenUsed="1"/>
     <w:lsdException w:name="Table Subtle 2" w:semiHidden="1" w:unhideWhenUsed="1"/>
     <w:lsdException w:name="Table Web 1" w:semiHidden="1" w:unhideWhenUsed="1"/>
-    <w:lsdException w:name="Table Web 2" w:semiHidden="1" w:unhideWhenUsed="1"/>
-    <w:lsdException w:name="Table Web 3" w:semiHidden="1" w:unhideWhenUsed="1"/>
     <w:lsdException w:name="Balloon Text" w:semiHidden="1" w:unhideWhenUsed="1"/>
     <w:lsdException w:name="Table Grid" w:uiPriority="39"/>
     <w:lsdException w:name="Table Theme" w:semiHidden="1" w:unhideWhenUsed="1"/>
@@ -893,6 +804,11 @@
     <w:lsdException w:name="List Table 5 Dark Accent 6" w:uiPriority="50"/>
     <w:lsdException w:name="List Table 6 Colorful Accent 6" w:uiPriority="51"/>
     <w:lsdException w:name="List Table 7 Colorful Accent 6" w:uiPriority="52"/>
+    <w:lsdException w:name="Mention" w:semiHidden="1" w:unhideWhenUsed="1"/>
+    <w:lsdException w:name="Smart Hyperlink" w:semiHidden="1" w:unhideWhenUsed="1"/>
+    <w:lsdException w:name="Hashtag" w:semiHidden="1" w:unhideWhenUsed="1"/>
+    <w:lsdException w:name="Unresolved Mention" w:semiHidden="1" w:unhideWhenUsed="1"/>
+    <w:lsdException w:name="Smart Link" w:semiHidden="1" w:unhideWhenUsed="1"/>
   </w:latentStyles>
   <w:style w:type="paragraph" w:default="1" w:styleId="Normal">
     <w:name w:val="Normal"/>

</xml_diff>